<commit_message>
end of the night
</commit_message>
<xml_diff>
--- a/design/designplan.docx
+++ b/design/designplan.docx
@@ -11,8 +11,6 @@
       <w:r>
         <w:t>index</w:t>
       </w:r>
-      <w:bookmarkStart w:id="0" w:name="_GoBack"/>
-      <w:bookmarkEnd w:id="0"/>
       <w:r>
         <w:t>.html</w:t>
       </w:r>
@@ -77,9 +75,54 @@
         <w:t>Ben Sproule title</w:t>
       </w:r>
     </w:p>
+    <w:p>
+      <w:r>
+        <w:t>CS &lt;&gt; and Music Note</w:t>
+      </w:r>
+      <w:r>
+        <w:t xml:space="preserve"> and list icon</w:t>
+      </w:r>
+    </w:p>
+    <w:p/>
+    <w:p>
+      <w:r>
+        <w:t>compsci.html</w:t>
+      </w:r>
+    </w:p>
     <w:p/>
     <w:p/>
+    <w:p>
+      <w:r>
+        <w:t>music.html</w:t>
+      </w:r>
+    </w:p>
+    <w:p>
+      <w:r>
+        <w:t>Arrangements</w:t>
+      </w:r>
+      <w:bookmarkStart w:id="0" w:name="_GoBack"/>
+      <w:bookmarkEnd w:id="0"/>
+    </w:p>
+    <w:p>
+      <w:proofErr w:type="spellStart"/>
+      <w:r>
+        <w:t>Multitracks</w:t>
+      </w:r>
+      <w:proofErr w:type="spellEnd"/>
+    </w:p>
+    <w:p>
+      <w:proofErr w:type="spellStart"/>
+      <w:r>
+        <w:t>Commision</w:t>
+      </w:r>
+      <w:proofErr w:type="spellEnd"/>
+    </w:p>
     <w:p/>
+    <w:p>
+      <w:r>
+        <w:t>about.html</w:t>
+      </w:r>
+    </w:p>
     <w:sectPr>
       <w:pgSz w:w="12240" w:h="15840"/>
       <w:pgMar w:top="1440" w:right="1440" w:bottom="1440" w:left="1440" w:header="720" w:footer="720" w:gutter="0"/>

</xml_diff>